<commit_message>
added a Cassandra StateStore
</commit_message>
<xml_diff>
--- a/modules/dal/TSCache/docs/TSCache.docx
+++ b/modules/dal/TSCache/docs/TSCache.docx
@@ -1,85 +1,65 @@
 
 <file path=word/document.xml><?xml version="1.0" encoding="utf-8"?>
-<w:document xmlns:wpc="http://schemas.microsoft.com/office/word/2010/wordprocessingCanvas" xmlns:mo="http://schemas.microsoft.com/office/mac/office/2008/main" xmlns:mc="http://schemas.openxmlformats.org/markup-compatibility/2006" xmlns:mv="urn:schemas-microsoft-com:mac:vml" xmlns:o="urn:schemas-microsoft-com:office:office" xmlns:r="http://schemas.openxmlformats.org/officeDocument/2006/relationships" xmlns:m="http://schemas.openxmlformats.org/officeDocument/2006/math" xmlns:v="urn:schemas-microsoft-com:vml" xmlns:wp14="http://schemas.microsoft.com/office/word/2010/wordprocessingDrawing" xmlns:wp="http://schemas.openxmlformats.org/drawingml/2006/wordprocessingDrawing" xmlns:w10="urn:schemas-microsoft-com:office:word" xmlns:w="http://schemas.openxmlformats.org/wordprocessingml/2006/main" xmlns:w14="http://schemas.microsoft.com/office/word/2010/wordml" xmlns:w15="http://schemas.microsoft.com/office/word/2012/wordml" xmlns:wpg="http://schemas.microsoft.com/office/word/2010/wordprocessingGroup" xmlns:wpi="http://schemas.microsoft.com/office/word/2010/wordprocessingInk" xmlns:wne="http://schemas.microsoft.com/office/word/2006/wordml" xmlns:wps="http://schemas.microsoft.com/office/word/2010/wordprocessingShape" mc:Ignorable="w14 w15 wp14">
+<w:document xmlns:wpc="http://schemas.microsoft.com/office/word/2010/wordprocessingCanvas" xmlns:cx="http://schemas.microsoft.com/office/drawing/2014/chartex" xmlns:cx1="http://schemas.microsoft.com/office/drawing/2015/9/8/chartex" xmlns:cx2="http://schemas.microsoft.com/office/drawing/2015/10/21/chartex" xmlns:cx3="http://schemas.microsoft.com/office/drawing/2016/5/9/chartex" xmlns:cx4="http://schemas.microsoft.com/office/drawing/2016/5/10/chartex" xmlns:cx5="http://schemas.microsoft.com/office/drawing/2016/5/11/chartex" xmlns:cx6="http://schemas.microsoft.com/office/drawing/2016/5/12/chartex" xmlns:cx7="http://schemas.microsoft.com/office/drawing/2016/5/13/chartex" xmlns:cx8="http://schemas.microsoft.com/office/drawing/2016/5/14/chartex" xmlns:mc="http://schemas.openxmlformats.org/markup-compatibility/2006" xmlns:aink="http://schemas.microsoft.com/office/drawing/2016/ink" xmlns:am3d="http://schemas.microsoft.com/office/drawing/2017/model3d" xmlns:o="urn:schemas-microsoft-com:office:office" xmlns:r="http://schemas.openxmlformats.org/officeDocument/2006/relationships" xmlns:m="http://schemas.openxmlformats.org/officeDocument/2006/math" xmlns:v="urn:schemas-microsoft-com:vml" xmlns:wp14="http://schemas.microsoft.com/office/word/2010/wordprocessingDrawing" xmlns:wp="http://schemas.openxmlformats.org/drawingml/2006/wordprocessingDrawing" xmlns:w10="urn:schemas-microsoft-com:office:word" xmlns:w="http://schemas.openxmlformats.org/wordprocessingml/2006/main" xmlns:w14="http://schemas.microsoft.com/office/word/2010/wordml" xmlns:w15="http://schemas.microsoft.com/office/word/2012/wordml" xmlns:w16cid="http://schemas.microsoft.com/office/word/2016/wordml/cid" xmlns:w16se="http://schemas.microsoft.com/office/word/2015/wordml/symex" xmlns:wpg="http://schemas.microsoft.com/office/word/2010/wordprocessingGroup" xmlns:wpi="http://schemas.microsoft.com/office/word/2010/wordprocessingInk" xmlns:wne="http://schemas.microsoft.com/office/word/2006/wordml" xmlns:wps="http://schemas.microsoft.com/office/word/2010/wordprocessingShape" mc:Ignorable="w14 w15 w16se w16cid wp14">
   <w:body>
     <w:p>
       <w:pPr>
-        <w:pStyle w:val="berschrift1"/>
+        <w:pStyle w:val="Heading1"/>
       </w:pPr>
+      <w:bookmarkStart w:id="0" w:name="_GoBack"/>
+      <w:bookmarkEnd w:id="0"/>
       <w:proofErr w:type="spellStart"/>
       <w:r>
         <w:t>TSCache</w:t>
       </w:r>
       <w:proofErr w:type="spellEnd"/>
+      <w:r>
+        <w:t xml:space="preserve"> using Cassandra</w:t>
+      </w:r>
     </w:p>
     <w:p/>
     <w:p>
       <w:r>
-        <w:t>Event</w:t>
-      </w:r>
-      <w:r>
-        <w:t xml:space="preserve">-File -&gt; </w:t>
+        <w:t>Metrics</w:t>
+      </w:r>
+      <w:r>
+        <w:t xml:space="preserve">-File </w:t>
+      </w:r>
+      <w:r>
+        <w:sym w:font="Wingdings" w:char="F0E8"/>
+      </w:r>
+      <w:r>
+        <w:t xml:space="preserve"> </w:t>
+      </w:r>
+      <w:r>
+        <w:t xml:space="preserve">Kafka-Connect-File-Source </w:t>
+      </w:r>
+      <w:r>
+        <w:sym w:font="Wingdings" w:char="F0E8"/>
+      </w:r>
+      <w:r>
+        <w:t xml:space="preserve"> </w:t>
       </w:r>
       <w:proofErr w:type="spellStart"/>
       <w:r>
-        <w:t>Flink</w:t>
+        <w:t>KStreamsApplication</w:t>
       </w:r>
       <w:proofErr w:type="spellEnd"/>
       <w:r>
-        <w:t xml:space="preserve">-App -&gt; </w:t>
-      </w:r>
-      <w:proofErr w:type="spellStart"/>
-      <w:r>
-        <w:t>TSCache</w:t>
-      </w:r>
-      <w:proofErr w:type="spellEnd"/>
-      <w:r>
-        <w:t xml:space="preserve"> -&gt; </w:t>
-      </w:r>
-      <w:proofErr w:type="spellStart"/>
-      <w:r>
-        <w:t>HBase</w:t>
-      </w:r>
-      <w:proofErr w:type="spellEnd"/>
+        <w:t xml:space="preserve"> </w:t>
+      </w:r>
+      <w:r>
+        <w:sym w:font="Wingdings" w:char="F0E8"/>
+      </w:r>
+      <w:r>
+        <w:t xml:space="preserve"> Cassandra Sink</w:t>
+      </w:r>
       <w:r>
         <w:t xml:space="preserve"> </w:t>
       </w:r>
     </w:p>
     <w:p/>
-    <w:p>
-      <w:hyperlink r:id="rId4" w:history="1">
-        <w:r>
-          <w:rPr>
-            <w:rStyle w:val="Link"/>
-          </w:rPr>
-          <w:t>https://www.big-data-europe.eu/flink-how-to-a-demo-of-apache-flink-with-docker/</w:t>
-        </w:r>
-      </w:hyperlink>
-    </w:p>
-    <w:p>
-      <w:hyperlink r:id="rId5" w:history="1">
-        <w:r>
-          <w:rPr>
-            <w:rStyle w:val="Link"/>
-          </w:rPr>
-          <w:t>https://github.com/kamir/TSCache</w:t>
-        </w:r>
-      </w:hyperlink>
-    </w:p>
-    <w:p>
-      <w:hyperlink r:id="rId6" w:history="1">
-        <w:r>
-          <w:rPr>
-            <w:rStyle w:val="Link"/>
-          </w:rPr>
-          <w:t>https://github.com/dajobe/hbase-docker</w:t>
-        </w:r>
-      </w:hyperlink>
-    </w:p>
-    <w:p>
-      <w:bookmarkStart w:id="0" w:name="_GoBack"/>
-      <w:bookmarkEnd w:id="0"/>
-    </w:p>
+    <w:p/>
     <w:sectPr>
       <w:pgSz w:w="11900" w:h="16840"/>
       <w:pgMar w:top="1417" w:right="1417" w:bottom="1134" w:left="1417" w:header="708" w:footer="708" w:gutter="0"/>
@@ -91,7 +71,7 @@
 </file>
 
 <file path=word/styles.xml><?xml version="1.0" encoding="utf-8"?>
-<w:styles xmlns:mc="http://schemas.openxmlformats.org/markup-compatibility/2006" xmlns:r="http://schemas.openxmlformats.org/officeDocument/2006/relationships" xmlns:w="http://schemas.openxmlformats.org/wordprocessingml/2006/main" xmlns:w14="http://schemas.microsoft.com/office/word/2010/wordml" xmlns:w15="http://schemas.microsoft.com/office/word/2012/wordml" mc:Ignorable="w14 w15">
+<w:styles xmlns:mc="http://schemas.openxmlformats.org/markup-compatibility/2006" xmlns:r="http://schemas.openxmlformats.org/officeDocument/2006/relationships" xmlns:w="http://schemas.openxmlformats.org/wordprocessingml/2006/main" xmlns:w14="http://schemas.microsoft.com/office/word/2010/wordml" xmlns:w15="http://schemas.microsoft.com/office/word/2012/wordml" xmlns:w16cid="http://schemas.microsoft.com/office/word/2016/wordml/cid" xmlns:w16se="http://schemas.microsoft.com/office/word/2015/wordml/symex" mc:Ignorable="w14 w15 w16se w16cid">
   <w:docDefaults>
     <w:rPrDefault>
       <w:rPr>
@@ -103,7 +83,7 @@
     </w:rPrDefault>
     <w:pPrDefault/>
   </w:docDefaults>
-  <w:latentStyles w:defLockedState="0" w:defUIPriority="99" w:defSemiHidden="0" w:defUnhideWhenUsed="0" w:defQFormat="0" w:count="380">
+  <w:latentStyles w:defLockedState="0" w:defUIPriority="99" w:defSemiHidden="0" w:defUnhideWhenUsed="0" w:defQFormat="0" w:count="376">
     <w:lsdException w:name="Normal" w:uiPriority="0" w:qFormat="1"/>
     <w:lsdException w:name="heading 1" w:uiPriority="9" w:qFormat="1"/>
     <w:lsdException w:name="heading 2" w:semiHidden="1" w:uiPriority="9" w:unhideWhenUsed="1" w:qFormat="1"/>
@@ -260,15 +240,6 @@
     <w:lsdException w:name="Balloon Text" w:semiHidden="1" w:unhideWhenUsed="1"/>
     <w:lsdException w:name="Table Grid" w:uiPriority="39"/>
     <w:lsdException w:name="Table Theme" w:semiHidden="1" w:unhideWhenUsed="1"/>
-    <w:lsdException w:name="Note Level 1" w:semiHidden="1" w:unhideWhenUsed="1"/>
-    <w:lsdException w:name="Note Level 2" w:semiHidden="1" w:unhideWhenUsed="1"/>
-    <w:lsdException w:name="Note Level 3" w:semiHidden="1" w:unhideWhenUsed="1"/>
-    <w:lsdException w:name="Note Level 4" w:semiHidden="1" w:unhideWhenUsed="1"/>
-    <w:lsdException w:name="Note Level 5" w:semiHidden="1" w:unhideWhenUsed="1"/>
-    <w:lsdException w:name="Note Level 6" w:semiHidden="1" w:unhideWhenUsed="1"/>
-    <w:lsdException w:name="Note Level 7" w:semiHidden="1" w:unhideWhenUsed="1"/>
-    <w:lsdException w:name="Note Level 8" w:semiHidden="1" w:unhideWhenUsed="1"/>
-    <w:lsdException w:name="Note Level 9" w:semiHidden="1" w:unhideWhenUsed="1"/>
     <w:lsdException w:name="Placeholder Text" w:semiHidden="1"/>
     <w:lsdException w:name="No Spacing" w:uiPriority="1" w:qFormat="1"/>
     <w:lsdException w:name="Light Shading" w:uiPriority="60"/>
@@ -485,18 +456,18 @@
     <w:lsdException w:name="List Table 6 Colorful Accent 6" w:uiPriority="51"/>
     <w:lsdException w:name="List Table 7 Colorful Accent 6" w:uiPriority="52"/>
   </w:latentStyles>
-  <w:style w:type="paragraph" w:default="1" w:styleId="Standard">
+  <w:style w:type="paragraph" w:default="1" w:styleId="Normal">
     <w:name w:val="Normal"/>
     <w:qFormat/>
     <w:rPr>
       <w:lang w:val="en-US"/>
     </w:rPr>
   </w:style>
-  <w:style w:type="paragraph" w:styleId="berschrift1">
+  <w:style w:type="paragraph" w:styleId="Heading1">
     <w:name w:val="heading 1"/>
-    <w:basedOn w:val="Standard"/>
-    <w:next w:val="Standard"/>
-    <w:link w:val="berschrift1Zchn"/>
+    <w:basedOn w:val="Normal"/>
+    <w:next w:val="Normal"/>
+    <w:link w:val="Heading1Char"/>
     <w:uiPriority w:val="9"/>
     <w:qFormat/>
     <w:rsid w:val="00664FA7"/>
@@ -513,13 +484,13 @@
       <w:szCs w:val="32"/>
     </w:rPr>
   </w:style>
-  <w:style w:type="character" w:default="1" w:styleId="Absatz-Standardschriftart">
+  <w:style w:type="character" w:default="1" w:styleId="DefaultParagraphFont">
     <w:name w:val="Default Paragraph Font"/>
     <w:uiPriority w:val="1"/>
     <w:semiHidden/>
     <w:unhideWhenUsed/>
   </w:style>
-  <w:style w:type="table" w:default="1" w:styleId="NormaleTabelle">
+  <w:style w:type="table" w:default="1" w:styleId="TableNormal">
     <w:name w:val="Normal Table"/>
     <w:uiPriority w:val="99"/>
     <w:semiHidden/>
@@ -534,15 +505,15 @@
       </w:tblCellMar>
     </w:tblPr>
   </w:style>
-  <w:style w:type="numbering" w:default="1" w:styleId="KeineListe">
+  <w:style w:type="numbering" w:default="1" w:styleId="NoList">
     <w:name w:val="No List"/>
     <w:uiPriority w:val="99"/>
     <w:semiHidden/>
     <w:unhideWhenUsed/>
   </w:style>
-  <w:style w:type="character" w:styleId="Link">
+  <w:style w:type="character" w:styleId="Hyperlink">
     <w:name w:val="Hyperlink"/>
-    <w:basedOn w:val="Absatz-Standardschriftart"/>
+    <w:basedOn w:val="DefaultParagraphFont"/>
     <w:uiPriority w:val="99"/>
     <w:unhideWhenUsed/>
     <w:rsid w:val="00664FA7"/>
@@ -551,10 +522,10 @@
       <w:u w:val="single"/>
     </w:rPr>
   </w:style>
-  <w:style w:type="character" w:customStyle="1" w:styleId="berschrift1Zchn">
-    <w:name w:val="Überschrift 1 Zchn"/>
-    <w:basedOn w:val="Absatz-Standardschriftart"/>
-    <w:link w:val="berschrift1"/>
+  <w:style w:type="character" w:customStyle="1" w:styleId="Heading1Char">
+    <w:name w:val="Heading 1 Char"/>
+    <w:basedOn w:val="DefaultParagraphFont"/>
+    <w:link w:val="Heading1"/>
     <w:uiPriority w:val="9"/>
     <w:rsid w:val="00664FA7"/>
     <w:rPr>

</xml_diff>